<commit_message>
-added OSA lab4(complete) -created TViMS lab3
</commit_message>
<xml_diff>
--- a/ОСА/lab3/Отчет по лр.docx
+++ b/ОСА/lab3/Отчет по лр.docx
@@ -129,25 +129,7 @@
           <w:sz w:val="28"/>
           <w:szCs w:val="28"/>
         </w:rPr>
-        <w:t>Изучить типы замкнутых информационно-</w:t>
-      </w:r>
-      <w:r>
-        <w:rPr>
-          <w:rFonts w:ascii="Times New Roman" w:hAnsi="Times New Roman" w:cs="Times New Roman"/>
-          <w:bCs/>
-          <w:sz w:val="28"/>
-          <w:szCs w:val="28"/>
-        </w:rPr>
-        <w:t>управляющих</w:t>
-      </w:r>
-      <w:r>
-        <w:rPr>
-          <w:rFonts w:ascii="Times New Roman" w:hAnsi="Times New Roman" w:cs="Times New Roman"/>
-          <w:bCs/>
-          <w:sz w:val="28"/>
-          <w:szCs w:val="28"/>
-        </w:rPr>
-        <w:t xml:space="preserve"> систем</w:t>
+        <w:t>Изучить типы замкнутых информационно-управляющих систем</w:t>
       </w:r>
       <w:r>
         <w:rPr>
@@ -271,10 +253,10 @@
             <v:path o:extrusionok="f" gradientshapeok="t" o:connecttype="rect"/>
             <o:lock v:ext="edit" aspectratio="t"/>
           </v:shapetype>
-          <v:shape id="_x0000_i1025" type="#_x0000_t75" style="width:238.45pt;height:17.75pt" o:ole="">
+          <v:shape id="_x0000_i1025" type="#_x0000_t75" style="width:238.6pt;height:17.85pt" o:ole="">
             <v:imagedata r:id="rId8" o:title=""/>
           </v:shape>
-          <o:OLEObject Type="Embed" ProgID="Equation.3" ShapeID="_x0000_i1025" DrawAspect="Content" ObjectID="_1584467703" r:id="rId9"/>
+          <o:OLEObject Type="Embed" ProgID="Equation.3" ShapeID="_x0000_i1025" DrawAspect="Content" ObjectID="_1584729525" r:id="rId9"/>
         </w:object>
       </w:r>
       <w:r>
@@ -572,10 +554,10 @@
           <w:szCs w:val="28"/>
         </w:rPr>
         <w:object w:dxaOrig="1219" w:dyaOrig="720">
-          <v:shape id="_x0000_i1029" type="#_x0000_t75" style="width:60.8pt;height:36.45pt" o:ole="">
+          <v:shape id="_x0000_i1026" type="#_x0000_t75" style="width:60.7pt;height:36.3pt" o:ole="">
             <v:imagedata r:id="rId10" o:title=""/>
           </v:shape>
-          <o:OLEObject Type="Embed" ProgID="Equation.3" ShapeID="_x0000_i1029" DrawAspect="Content" ObjectID="_1584467704" r:id="rId11"/>
+          <o:OLEObject Type="Embed" ProgID="Equation.3" ShapeID="_x0000_i1026" DrawAspect="Content" ObjectID="_1584729526" r:id="rId11"/>
         </w:object>
       </w:r>
     </w:p>
@@ -601,10 +583,10 @@
           <w:szCs w:val="28"/>
         </w:rPr>
         <w:object w:dxaOrig="1780" w:dyaOrig="720">
-          <v:shape id="_x0000_i1026" type="#_x0000_t75" style="width:88.85pt;height:36.45pt" o:ole="">
+          <v:shape id="_x0000_i1027" type="#_x0000_t75" style="width:88.65pt;height:36.3pt" o:ole="">
             <v:imagedata r:id="rId12" o:title=""/>
           </v:shape>
-          <o:OLEObject Type="Embed" ProgID="Equation.3" ShapeID="_x0000_i1026" DrawAspect="Content" ObjectID="_1584467705" r:id="rId13"/>
+          <o:OLEObject Type="Embed" ProgID="Equation.3" ShapeID="_x0000_i1027" DrawAspect="Content" ObjectID="_1584729527" r:id="rId13"/>
         </w:object>
       </w:r>
     </w:p>
@@ -630,10 +612,10 @@
           <w:szCs w:val="28"/>
         </w:rPr>
         <w:object w:dxaOrig="3800" w:dyaOrig="720">
-          <v:shape id="_x0000_i1027" type="#_x0000_t75" style="width:189.8pt;height:36.45pt" o:ole="">
+          <v:shape id="_x0000_i1028" type="#_x0000_t75" style="width:189.8pt;height:36.3pt" o:ole="">
             <v:imagedata r:id="rId14" o:title=""/>
           </v:shape>
-          <o:OLEObject Type="Embed" ProgID="Equation.3" ShapeID="_x0000_i1027" DrawAspect="Content" ObjectID="_1584467706" r:id="rId15"/>
+          <o:OLEObject Type="Embed" ProgID="Equation.3" ShapeID="_x0000_i1028" DrawAspect="Content" ObjectID="_1584729528" r:id="rId15"/>
         </w:object>
       </w:r>
     </w:p>
@@ -659,10 +641,10 @@
           <w:szCs w:val="28"/>
         </w:rPr>
         <w:object w:dxaOrig="4800" w:dyaOrig="680">
-          <v:shape id="_x0000_i1028" type="#_x0000_t75" style="width:240.3pt;height:33.65pt" o:ole="">
+          <v:shape id="_x0000_i1029" type="#_x0000_t75" style="width:240.4pt;height:33.9pt" o:ole="">
             <v:imagedata r:id="rId16" o:title=""/>
           </v:shape>
-          <o:OLEObject Type="Embed" ProgID="Equation.3" ShapeID="_x0000_i1028" DrawAspect="Content" ObjectID="_1584467707" r:id="rId17"/>
+          <o:OLEObject Type="Embed" ProgID="Equation.3" ShapeID="_x0000_i1029" DrawAspect="Content" ObjectID="_1584729529" r:id="rId17"/>
         </w:object>
       </w:r>
     </w:p>
@@ -781,10 +763,10 @@
           <w:szCs w:val="28"/>
         </w:rPr>
         <w:object w:dxaOrig="2840" w:dyaOrig="320">
-          <v:shape id="_x0000_i1030" type="#_x0000_t75" style="width:142.15pt;height:15.9pt" o:ole="">
+          <v:shape id="_x0000_i1030" type="#_x0000_t75" style="width:142.2pt;height:16.05pt" o:ole="">
             <v:imagedata r:id="rId18" o:title=""/>
           </v:shape>
-          <o:OLEObject Type="Embed" ProgID="Equation.3" ShapeID="_x0000_i1030" DrawAspect="Content" ObjectID="_1584467708" r:id="rId19"/>
+          <o:OLEObject Type="Embed" ProgID="Equation.3" ShapeID="_x0000_i1030" DrawAspect="Content" ObjectID="_1584729530" r:id="rId19"/>
         </w:object>
       </w:r>
       <w:r>
@@ -934,10 +916,10 @@
           <w:szCs w:val="28"/>
         </w:rPr>
         <w:object w:dxaOrig="1300" w:dyaOrig="660">
-          <v:shape id="_x0000_i1032" type="#_x0000_t75" style="width:65.45pt;height:32.75pt" o:ole="">
+          <v:shape id="_x0000_i1031" type="#_x0000_t75" style="width:65.45pt;height:32.75pt" o:ole="">
             <v:imagedata r:id="rId20" o:title=""/>
           </v:shape>
-          <o:OLEObject Type="Embed" ProgID="Equation.3" ShapeID="_x0000_i1032" DrawAspect="Content" ObjectID="_1584467709" r:id="rId21"/>
+          <o:OLEObject Type="Embed" ProgID="Equation.3" ShapeID="_x0000_i1031" DrawAspect="Content" ObjectID="_1584729531" r:id="rId21"/>
         </w:object>
       </w:r>
       <w:r>
@@ -1039,10 +1021,10 @@
           <w:szCs w:val="28"/>
         </w:rPr>
         <w:object w:dxaOrig="6240" w:dyaOrig="620">
-          <v:shape id="_x0000_i1033" type="#_x0000_t75" style="width:312.3pt;height:30.85pt" o:ole="">
+          <v:shape id="_x0000_i1032" type="#_x0000_t75" style="width:312.4pt;height:30.95pt" o:ole="">
             <v:imagedata r:id="rId22" o:title=""/>
           </v:shape>
-          <o:OLEObject Type="Embed" ProgID="Equation.3" ShapeID="_x0000_i1033" DrawAspect="Content" ObjectID="_1584467710" r:id="rId23"/>
+          <o:OLEObject Type="Embed" ProgID="Equation.3" ShapeID="_x0000_i1032" DrawAspect="Content" ObjectID="_1584729532" r:id="rId23"/>
         </w:object>
       </w:r>
     </w:p>
@@ -1090,10 +1072,10 @@
           <w:szCs w:val="28"/>
         </w:rPr>
         <w:object w:dxaOrig="1200" w:dyaOrig="620">
-          <v:shape id="_x0000_i1031" type="#_x0000_t75" style="width:59.85pt;height:30.85pt" o:ole="">
+          <v:shape id="_x0000_i1033" type="#_x0000_t75" style="width:60.1pt;height:30.95pt" o:ole="">
             <v:imagedata r:id="rId24" o:title=""/>
           </v:shape>
-          <o:OLEObject Type="Embed" ProgID="Equation.3" ShapeID="_x0000_i1031" DrawAspect="Content" ObjectID="_1584467711" r:id="rId25"/>
+          <o:OLEObject Type="Embed" ProgID="Equation.3" ShapeID="_x0000_i1033" DrawAspect="Content" ObjectID="_1584729533" r:id="rId25"/>
         </w:object>
       </w:r>
     </w:p>
@@ -1159,10 +1141,10 @@
           <w:szCs w:val="28"/>
         </w:rPr>
         <w:object w:dxaOrig="4819" w:dyaOrig="660">
-          <v:shape id="_x0000_i1034" type="#_x0000_t75" style="width:241.25pt;height:32.75pt" o:ole="">
+          <v:shape id="_x0000_i1034" type="#_x0000_t75" style="width:241pt;height:32.75pt" o:ole="">
             <v:imagedata r:id="rId26" o:title=""/>
           </v:shape>
-          <o:OLEObject Type="Embed" ProgID="Equation.3" ShapeID="_x0000_i1034" DrawAspect="Content" ObjectID="_1584467712" r:id="rId27"/>
+          <o:OLEObject Type="Embed" ProgID="Equation.3" ShapeID="_x0000_i1034" DrawAspect="Content" ObjectID="_1584729534" r:id="rId27"/>
         </w:object>
       </w:r>
     </w:p>
@@ -1370,10 +1352,10 @@
           <w:szCs w:val="28"/>
         </w:rPr>
         <w:object w:dxaOrig="1680" w:dyaOrig="660">
-          <v:shape id="_x0000_i1035" type="#_x0000_t75" style="width:84.15pt;height:32.75pt" o:ole="">
+          <v:shape id="_x0000_i1035" type="#_x0000_t75" style="width:83.9pt;height:32.75pt" o:ole="">
             <v:imagedata r:id="rId28" o:title=""/>
           </v:shape>
-          <o:OLEObject Type="Embed" ProgID="Equation.3" ShapeID="_x0000_i1035" DrawAspect="Content" ObjectID="_1584467713" r:id="rId29"/>
+          <o:OLEObject Type="Embed" ProgID="Equation.3" ShapeID="_x0000_i1035" DrawAspect="Content" ObjectID="_1584729535" r:id="rId29"/>
         </w:object>
       </w:r>
       <w:r>
@@ -1458,11 +1440,11 @@
           <w:sz w:val="28"/>
           <w:szCs w:val="28"/>
         </w:rPr>
-        <w:object w:dxaOrig="3480" w:dyaOrig="660">
-          <v:shape id="_x0000_i1036" type="#_x0000_t75" style="width:173.9pt;height:32.75pt" o:ole="">
+        <w:object w:dxaOrig="3560" w:dyaOrig="660">
+          <v:shape id="_x0000_i1036" type="#_x0000_t75" style="width:177.9pt;height:32.75pt" o:ole="">
             <v:imagedata r:id="rId30" o:title=""/>
           </v:shape>
-          <o:OLEObject Type="Embed" ProgID="Equation.3" ShapeID="_x0000_i1036" DrawAspect="Content" ObjectID="_1584467714" r:id="rId31"/>
+          <o:OLEObject Type="Embed" ProgID="Equation.3" ShapeID="_x0000_i1036" DrawAspect="Content" ObjectID="_1584729536" r:id="rId31"/>
         </w:object>
       </w:r>
       <w:r>
@@ -1526,6 +1508,7 @@
           <w:bCs/>
           <w:sz w:val="28"/>
           <w:szCs w:val="28"/>
+          <w:lang w:val="en-US"/>
         </w:rPr>
       </w:pPr>
       <w:r>
@@ -1578,10 +1561,10 @@
           <w:szCs w:val="28"/>
         </w:rPr>
         <w:object w:dxaOrig="3300" w:dyaOrig="620">
-          <v:shape id="_x0000_i1037" type="#_x0000_t75" style="width:164.55pt;height:30.85pt" o:ole="">
+          <v:shape id="_x0000_i1037" type="#_x0000_t75" style="width:164.25pt;height:30.95pt" o:ole="">
             <v:imagedata r:id="rId32" o:title=""/>
           </v:shape>
-          <o:OLEObject Type="Embed" ProgID="Equation.3" ShapeID="_x0000_i1037" DrawAspect="Content" ObjectID="_1584467715" r:id="rId33"/>
+          <o:OLEObject Type="Embed" ProgID="Equation.3" ShapeID="_x0000_i1037" DrawAspect="Content" ObjectID="_1584729537" r:id="rId33"/>
         </w:object>
       </w:r>
     </w:p>
@@ -1646,10 +1629,10 @@
           <w:szCs w:val="28"/>
         </w:rPr>
         <w:object w:dxaOrig="1980" w:dyaOrig="620">
-          <v:shape id="_x0000_i1038" type="#_x0000_t75" style="width:99.1pt;height:30.85pt" o:ole="">
+          <v:shape id="_x0000_i1038" type="#_x0000_t75" style="width:99.35pt;height:30.95pt" o:ole="">
             <v:imagedata r:id="rId34" o:title=""/>
           </v:shape>
-          <o:OLEObject Type="Embed" ProgID="Equation.3" ShapeID="_x0000_i1038" DrawAspect="Content" ObjectID="_1584467716" r:id="rId35"/>
+          <o:OLEObject Type="Embed" ProgID="Equation.3" ShapeID="_x0000_i1038" DrawAspect="Content" ObjectID="_1584729538" r:id="rId35"/>
         </w:object>
       </w:r>
     </w:p>
@@ -1696,10 +1679,10 @@
           <w:szCs w:val="28"/>
         </w:rPr>
         <w:object w:dxaOrig="680" w:dyaOrig="620">
-          <v:shape id="_x0000_i1039" type="#_x0000_t75" style="width:33.65pt;height:30.85pt" o:ole="">
+          <v:shape id="_x0000_i1039" type="#_x0000_t75" style="width:33.9pt;height:30.95pt" o:ole="">
             <v:imagedata r:id="rId36" o:title=""/>
           </v:shape>
-          <o:OLEObject Type="Embed" ProgID="Equation.3" ShapeID="_x0000_i1039" DrawAspect="Content" ObjectID="_1584467717" r:id="rId37"/>
+          <o:OLEObject Type="Embed" ProgID="Equation.3" ShapeID="_x0000_i1039" DrawAspect="Content" ObjectID="_1584729539" r:id="rId37"/>
         </w:object>
       </w:r>
       <w:r>
@@ -1738,10 +1721,10 @@
           <w:szCs w:val="28"/>
         </w:rPr>
         <w:object w:dxaOrig="920" w:dyaOrig="620">
-          <v:shape id="_x0000_i1040" type="#_x0000_t75" style="width:45.8pt;height:30.85pt" o:ole="">
+          <v:shape id="_x0000_i1040" type="#_x0000_t75" style="width:45.8pt;height:30.95pt" o:ole="">
             <v:imagedata r:id="rId38" o:title=""/>
           </v:shape>
-          <o:OLEObject Type="Embed" ProgID="Equation.3" ShapeID="_x0000_i1040" DrawAspect="Content" ObjectID="_1584467718" r:id="rId39"/>
+          <o:OLEObject Type="Embed" ProgID="Equation.3" ShapeID="_x0000_i1040" DrawAspect="Content" ObjectID="_1584729540" r:id="rId39"/>
         </w:object>
       </w:r>
       <w:r>
@@ -1767,10 +1750,10 @@
           <w:position w:val="-24"/>
         </w:rPr>
         <w:object w:dxaOrig="1080" w:dyaOrig="660">
-          <v:shape id="_x0000_i1041" type="#_x0000_t75" style="width:54.25pt;height:32.75pt" o:ole="">
+          <v:shape id="_x0000_i1041" type="#_x0000_t75" style="width:54.15pt;height:32.75pt" o:ole="">
             <v:imagedata r:id="rId40" o:title=""/>
           </v:shape>
-          <o:OLEObject Type="Embed" ProgID="Equation.3" ShapeID="_x0000_i1041" DrawAspect="Content" ObjectID="_1584467719" r:id="rId41"/>
+          <o:OLEObject Type="Embed" ProgID="Equation.3" ShapeID="_x0000_i1041" DrawAspect="Content" ObjectID="_1584729541" r:id="rId41"/>
         </w:object>
       </w:r>
       <w:r>
@@ -1844,7 +1827,6 @@
           <w:bCs/>
           <w:sz w:val="28"/>
           <w:szCs w:val="28"/>
-          <w:lang w:val="en-US"/>
         </w:rPr>
       </w:pPr>
       <w:r>
@@ -1856,10 +1838,10 @@
           <w:szCs w:val="28"/>
         </w:rPr>
         <w:object w:dxaOrig="2960" w:dyaOrig="380">
-          <v:shape id="_x0000_i1042" type="#_x0000_t75" style="width:147.75pt;height:18.7pt" o:ole="">
+          <v:shape id="_x0000_i1042" type="#_x0000_t75" style="width:147.55pt;height:18.45pt" o:ole="">
             <v:imagedata r:id="rId42" o:title=""/>
           </v:shape>
-          <o:OLEObject Type="Embed" ProgID="Equation.3" ShapeID="_x0000_i1042" DrawAspect="Content" ObjectID="_1584467720" r:id="rId43"/>
+          <o:OLEObject Type="Embed" ProgID="Equation.3" ShapeID="_x0000_i1042" DrawAspect="Content" ObjectID="_1584729542" r:id="rId43"/>
         </w:object>
       </w:r>
       <w:r>
@@ -1868,7 +1850,6 @@
           <w:bCs/>
           <w:sz w:val="28"/>
           <w:szCs w:val="28"/>
-          <w:lang w:val="en-US"/>
         </w:rPr>
         <w:tab/>
       </w:r>
@@ -1878,7 +1859,6 @@
           <w:bCs/>
           <w:sz w:val="28"/>
           <w:szCs w:val="28"/>
-          <w:lang w:val="en-US"/>
         </w:rPr>
         <w:tab/>
       </w:r>
@@ -1888,7 +1868,6 @@
           <w:bCs/>
           <w:sz w:val="28"/>
           <w:szCs w:val="28"/>
-          <w:lang w:val="en-US"/>
         </w:rPr>
         <w:tab/>
         <w:t>(6)</w:t>
@@ -1968,18 +1947,7 @@
           <w:sz w:val="28"/>
           <w:szCs w:val="28"/>
         </w:rPr>
-        <w:t xml:space="preserve">матрицу </w:t>
-      </w:r>
-      <w:bookmarkStart w:id="0" w:name="_GoBack"/>
-      <w:bookmarkEnd w:id="0"/>
-      <w:r>
-        <w:rPr>
-          <w:rFonts w:ascii="Times New Roman" w:hAnsi="Times New Roman" w:cs="Times New Roman"/>
-          <w:bCs/>
-          <w:sz w:val="28"/>
-          <w:szCs w:val="28"/>
-        </w:rPr>
-        <w:t xml:space="preserve">Гурвица нет необходимости и так как </w:t>
+        <w:t xml:space="preserve">матрицу Гурвица нет необходимости и так как </w:t>
       </w:r>
       <w:r>
         <w:rPr>
@@ -2055,9 +2023,10 @@
     </w:p>
     <w:p>
       <w:pPr>
-        <w:ind w:left="708" w:firstLine="708"/>
+        <w:ind w:firstLine="708"/>
         <w:jc w:val="both"/>
       </w:pPr>
+      <w:bookmarkStart w:id="0" w:name="_GoBack"/>
       <w:r>
         <w:rPr>
           <w:rFonts w:ascii="Times New Roman" w:hAnsi="Times New Roman" w:cs="Times New Roman"/>
@@ -2123,6 +2092,7 @@
         </w:rPr>
         <w:t xml:space="preserve"> линеаризованная форма имеет вид уравнения (2).</w:t>
       </w:r>
+      <w:bookmarkEnd w:id="0"/>
     </w:p>
     <w:sectPr>
       <w:footerReference w:type="default" r:id="rId44"/>
@@ -2677,6 +2647,7 @@
   <w:style w:type="character" w:default="1" w:styleId="a0">
     <w:name w:val="Default Paragraph Font"/>
     <w:uiPriority w:val="1"/>
+    <w:semiHidden/>
     <w:unhideWhenUsed/>
   </w:style>
   <w:style w:type="table" w:default="1" w:styleId="a1">
@@ -2962,6 +2933,7 @@
   <w:style w:type="character" w:default="1" w:styleId="a0">
     <w:name w:val="Default Paragraph Font"/>
     <w:uiPriority w:val="1"/>
+    <w:semiHidden/>
     <w:unhideWhenUsed/>
   </w:style>
   <w:style w:type="table" w:default="1" w:styleId="a1">
@@ -3081,487 +3053,6 @@
     <w:rsid w:val="0024308C"/>
   </w:style>
 </w:styles>
-</file>
-
-<file path=word/glossary/document.xml><?xml version="1.0" encoding="utf-8"?>
-<w:glossaryDocument xmlns:wpc="http://schemas.microsoft.com/office/word/2010/wordprocessingCanvas" xmlns:mc="http://schemas.openxmlformats.org/markup-compatibility/2006" xmlns:o="urn:schemas-microsoft-com:office:office" xmlns:r="http://schemas.openxmlformats.org/officeDocument/2006/relationships" xmlns:m="http://schemas.openxmlformats.org/officeDocument/2006/math" xmlns:v="urn:schemas-microsoft-com:vml" xmlns:wp14="http://schemas.microsoft.com/office/word/2010/wordprocessingDrawing" xmlns:wp="http://schemas.openxmlformats.org/drawingml/2006/wordprocessingDrawing" xmlns:w10="urn:schemas-microsoft-com:office:word" xmlns:w="http://schemas.openxmlformats.org/wordprocessingml/2006/main" xmlns:w14="http://schemas.microsoft.com/office/word/2010/wordml" xmlns:wpg="http://schemas.microsoft.com/office/word/2010/wordprocessingGroup" xmlns:wpi="http://schemas.microsoft.com/office/word/2010/wordprocessingInk" xmlns:wne="http://schemas.microsoft.com/office/word/2006/wordml" xmlns:wps="http://schemas.microsoft.com/office/word/2010/wordprocessingShape" mc:Ignorable="w14 wp14"/>
-</file>
-
-<file path=word/glossary/fontTable.xml><?xml version="1.0" encoding="utf-8"?>
-<w:fonts xmlns:mc="http://schemas.openxmlformats.org/markup-compatibility/2006" xmlns:r="http://schemas.openxmlformats.org/officeDocument/2006/relationships" xmlns:w="http://schemas.openxmlformats.org/wordprocessingml/2006/main" xmlns:w14="http://schemas.microsoft.com/office/word/2010/wordml" mc:Ignorable="w14">
-  <w:font w:name="Times New Roman">
-    <w:panose1 w:val="02020603050405020304"/>
-    <w:charset w:val="CC"/>
-    <w:family w:val="roman"/>
-    <w:pitch w:val="variable"/>
-    <w:sig w:usb0="E0002EFF" w:usb1="C000785B" w:usb2="00000009" w:usb3="00000000" w:csb0="000001FF" w:csb1="00000000"/>
-  </w:font>
-  <w:font w:name="Calibri">
-    <w:panose1 w:val="020F0502020204030204"/>
-    <w:charset w:val="CC"/>
-    <w:family w:val="swiss"/>
-    <w:pitch w:val="variable"/>
-    <w:sig w:usb0="E0002AFF" w:usb1="C000247B" w:usb2="00000009" w:usb3="00000000" w:csb0="000001FF" w:csb1="00000000"/>
-  </w:font>
-  <w:font w:name="Tahoma">
-    <w:panose1 w:val="020B0604030504040204"/>
-    <w:charset w:val="CC"/>
-    <w:family w:val="swiss"/>
-    <w:pitch w:val="variable"/>
-    <w:sig w:usb0="E1002EFF" w:usb1="C000605B" w:usb2="00000029" w:usb3="00000000" w:csb0="000101FF" w:csb1="00000000"/>
-  </w:font>
-  <w:font w:name="Cambria">
-    <w:panose1 w:val="02040503050406030204"/>
-    <w:charset w:val="CC"/>
-    <w:family w:val="roman"/>
-    <w:pitch w:val="variable"/>
-    <w:sig w:usb0="E00006FF" w:usb1="400004FF" w:usb2="00000000" w:usb3="00000000" w:csb0="0000019F" w:csb1="00000000"/>
-  </w:font>
-</w:fonts>
-</file>
-
-<file path=word/glossary/settings.xml><?xml version="1.0" encoding="utf-8"?>
-<w:settings xmlns:mc="http://schemas.openxmlformats.org/markup-compatibility/2006" xmlns:o="urn:schemas-microsoft-com:office:office" xmlns:r="http://schemas.openxmlformats.org/officeDocument/2006/relationships" xmlns:m="http://schemas.openxmlformats.org/officeDocument/2006/math" xmlns:v="urn:schemas-microsoft-com:vml" xmlns:w10="urn:schemas-microsoft-com:office:word" xmlns:w="http://schemas.openxmlformats.org/wordprocessingml/2006/main" xmlns:w14="http://schemas.microsoft.com/office/word/2010/wordml" xmlns:sl="http://schemas.openxmlformats.org/schemaLibrary/2006/main" mc:Ignorable="w14">
-  <w:view w:val="normal"/>
-  <w:defaultTabStop w:val="708"/>
-  <w:characterSpacingControl w:val="doNotCompress"/>
-  <w:compat>
-    <w:useFELayout/>
-    <w:compatSetting w:name="compatibilityMode" w:uri="http://schemas.microsoft.com/office/word" w:val="14"/>
-    <w:compatSetting w:name="overrideTableStyleFontSizeAndJustification" w:uri="http://schemas.microsoft.com/office/word" w:val="1"/>
-    <w:compatSetting w:name="enableOpenTypeFeatures" w:uri="http://schemas.microsoft.com/office/word" w:val="1"/>
-    <w:compatSetting w:name="doNotFlipMirrorIndents" w:uri="http://schemas.microsoft.com/office/word" w:val="1"/>
-  </w:compat>
-  <w:rsids>
-    <w:rsidRoot w:val="00C277A1"/>
-    <w:rsid w:val="00BB7E93"/>
-    <w:rsid w:val="00C277A1"/>
-  </w:rsids>
-  <m:mathPr>
-    <m:mathFont m:val="Cambria Math"/>
-    <m:brkBin m:val="before"/>
-    <m:brkBinSub m:val="--"/>
-    <m:smallFrac m:val="0"/>
-    <m:dispDef/>
-    <m:lMargin m:val="0"/>
-    <m:rMargin m:val="0"/>
-    <m:defJc m:val="centerGroup"/>
-    <m:wrapIndent m:val="1440"/>
-    <m:intLim m:val="subSup"/>
-    <m:naryLim m:val="undOvr"/>
-  </m:mathPr>
-  <w:themeFontLang w:val="ru-RU"/>
-  <w:clrSchemeMapping w:bg1="light1" w:t1="dark1" w:bg2="light2" w:t2="dark2" w:accent1="accent1" w:accent2="accent2" w:accent3="accent3" w:accent4="accent4" w:accent5="accent5" w:accent6="accent6" w:hyperlink="hyperlink" w:followedHyperlink="followedHyperlink"/>
-  <w:decimalSymbol w:val=","/>
-  <w:listSeparator w:val=";"/>
-</w:settings>
-</file>
-
-<file path=word/glossary/styles.xml><?xml version="1.0" encoding="utf-8"?>
-<w:styles xmlns:mc="http://schemas.openxmlformats.org/markup-compatibility/2006" xmlns:r="http://schemas.openxmlformats.org/officeDocument/2006/relationships" xmlns:w="http://schemas.openxmlformats.org/wordprocessingml/2006/main" xmlns:w14="http://schemas.microsoft.com/office/word/2010/wordml" mc:Ignorable="w14">
-  <w:docDefaults>
-    <w:rPrDefault>
-      <w:rPr>
-        <w:rFonts w:asciiTheme="minorHAnsi" w:eastAsiaTheme="minorEastAsia" w:hAnsiTheme="minorHAnsi" w:cstheme="minorBidi"/>
-        <w:sz w:val="22"/>
-        <w:szCs w:val="22"/>
-        <w:lang w:val="ru-RU" w:eastAsia="ru-RU" w:bidi="ar-SA"/>
-      </w:rPr>
-    </w:rPrDefault>
-    <w:pPrDefault>
-      <w:pPr>
-        <w:spacing w:after="200" w:line="276" w:lineRule="auto"/>
-      </w:pPr>
-    </w:pPrDefault>
-  </w:docDefaults>
-  <w:latentStyles w:defLockedState="0" w:defUIPriority="99" w:defSemiHidden="1" w:defUnhideWhenUsed="1" w:defQFormat="0" w:count="267">
-    <w:lsdException w:name="Normal" w:semiHidden="0" w:uiPriority="0" w:unhideWhenUsed="0" w:qFormat="1"/>
-    <w:lsdException w:name="heading 1" w:semiHidden="0" w:uiPriority="9" w:unhideWhenUsed="0" w:qFormat="1"/>
-    <w:lsdException w:name="heading 2" w:uiPriority="9" w:qFormat="1"/>
-    <w:lsdException w:name="heading 3" w:uiPriority="9" w:qFormat="1"/>
-    <w:lsdException w:name="heading 4" w:uiPriority="9" w:qFormat="1"/>
-    <w:lsdException w:name="heading 5" w:uiPriority="9" w:qFormat="1"/>
-    <w:lsdException w:name="heading 6" w:uiPriority="9" w:qFormat="1"/>
-    <w:lsdException w:name="heading 7" w:uiPriority="9" w:qFormat="1"/>
-    <w:lsdException w:name="heading 8" w:uiPriority="9" w:qFormat="1"/>
-    <w:lsdException w:name="heading 9" w:uiPriority="9" w:qFormat="1"/>
-    <w:lsdException w:name="toc 1" w:uiPriority="39"/>
-    <w:lsdException w:name="toc 2" w:uiPriority="39"/>
-    <w:lsdException w:name="toc 3" w:uiPriority="39"/>
-    <w:lsdException w:name="toc 4" w:uiPriority="39"/>
-    <w:lsdException w:name="toc 5" w:uiPriority="39"/>
-    <w:lsdException w:name="toc 6" w:uiPriority="39"/>
-    <w:lsdException w:name="toc 7" w:uiPriority="39"/>
-    <w:lsdException w:name="toc 8" w:uiPriority="39"/>
-    <w:lsdException w:name="toc 9" w:uiPriority="39"/>
-    <w:lsdException w:name="caption" w:uiPriority="35" w:qFormat="1"/>
-    <w:lsdException w:name="Title" w:semiHidden="0" w:uiPriority="10" w:unhideWhenUsed="0" w:qFormat="1"/>
-    <w:lsdException w:name="Default Paragraph Font" w:uiPriority="1"/>
-    <w:lsdException w:name="Subtitle" w:semiHidden="0" w:uiPriority="11" w:unhideWhenUsed="0" w:qFormat="1"/>
-    <w:lsdException w:name="Strong" w:semiHidden="0" w:uiPriority="22" w:unhideWhenUsed="0" w:qFormat="1"/>
-    <w:lsdException w:name="Emphasis" w:semiHidden="0" w:uiPriority="20" w:unhideWhenUsed="0" w:qFormat="1"/>
-    <w:lsdException w:name="Table Grid" w:semiHidden="0" w:uiPriority="59" w:unhideWhenUsed="0"/>
-    <w:lsdException w:name="Placeholder Text" w:unhideWhenUsed="0"/>
-    <w:lsdException w:name="No Spacing" w:semiHidden="0" w:uiPriority="1" w:unhideWhenUsed="0" w:qFormat="1"/>
-    <w:lsdException w:name="Light Shading" w:semiHidden="0" w:uiPriority="60" w:unhideWhenUsed="0"/>
-    <w:lsdException w:name="Light List" w:semiHidden="0" w:uiPriority="61" w:unhideWhenUsed="0"/>
-    <w:lsdException w:name="Light Grid" w:semiHidden="0" w:uiPriority="62" w:unhideWhenUsed="0"/>
-    <w:lsdException w:name="Medium Shading 1" w:semiHidden="0" w:uiPriority="63" w:unhideWhenUsed="0"/>
-    <w:lsdException w:name="Medium Shading 2" w:semiHidden="0" w:uiPriority="64" w:unhideWhenUsed="0"/>
-    <w:lsdException w:name="Medium List 1" w:semiHidden="0" w:uiPriority="65" w:unhideWhenUsed="0"/>
-    <w:lsdException w:name="Medium List 2" w:semiHidden="0" w:uiPriority="66" w:unhideWhenUsed="0"/>
-    <w:lsdException w:name="Medium Grid 1" w:semiHidden="0" w:uiPriority="67" w:unhideWhenUsed="0"/>
-    <w:lsdException w:name="Medium Grid 2" w:semiHidden="0" w:uiPriority="68" w:unhideWhenUsed="0"/>
-    <w:lsdException w:name="Medium Grid 3" w:semiHidden="0" w:uiPriority="69" w:unhideWhenUsed="0"/>
-    <w:lsdException w:name="Dark List" w:semiHidden="0" w:uiPriority="70" w:unhideWhenUsed="0"/>
-    <w:lsdException w:name="Colorful Shading" w:semiHidden="0" w:uiPriority="71" w:unhideWhenUsed="0"/>
-    <w:lsdException w:name="Colorful List" w:semiHidden="0" w:uiPriority="72" w:unhideWhenUsed="0"/>
-    <w:lsdException w:name="Colorful Grid" w:semiHidden="0" w:uiPriority="73" w:unhideWhenUsed="0"/>
-    <w:lsdException w:name="Light Shading Accent 1" w:semiHidden="0" w:uiPriority="60" w:unhideWhenUsed="0"/>
-    <w:lsdException w:name="Light List Accent 1" w:semiHidden="0" w:uiPriority="61" w:unhideWhenUsed="0"/>
-    <w:lsdException w:name="Light Grid Accent 1" w:semiHidden="0" w:uiPriority="62" w:unhideWhenUsed="0"/>
-    <w:lsdException w:name="Medium Shading 1 Accent 1" w:semiHidden="0" w:uiPriority="63" w:unhideWhenUsed="0"/>
-    <w:lsdException w:name="Medium Shading 2 Accent 1" w:semiHidden="0" w:uiPriority="64" w:unhideWhenUsed="0"/>
-    <w:lsdException w:name="Medium List 1 Accent 1" w:semiHidden="0" w:uiPriority="65" w:unhideWhenUsed="0"/>
-    <w:lsdException w:name="Revision" w:unhideWhenUsed="0"/>
-    <w:lsdException w:name="List Paragraph" w:semiHidden="0" w:uiPriority="34" w:unhideWhenUsed="0" w:qFormat="1"/>
-    <w:lsdException w:name="Quote" w:semiHidden="0" w:uiPriority="29" w:unhideWhenUsed="0" w:qFormat="1"/>
-    <w:lsdException w:name="Intense Quote" w:semiHidden="0" w:uiPriority="30" w:unhideWhenUsed="0" w:qFormat="1"/>
-    <w:lsdException w:name="Medium List 2 Accent 1" w:semiHidden="0" w:uiPriority="66" w:unhideWhenUsed="0"/>
-    <w:lsdException w:name="Medium Grid 1 Accent 1" w:semiHidden="0" w:uiPriority="67" w:unhideWhenUsed="0"/>
-    <w:lsdException w:name="Medium Grid 2 Accent 1" w:semiHidden="0" w:uiPriority="68" w:unhideWhenUsed="0"/>
-    <w:lsdException w:name="Medium Grid 3 Accent 1" w:semiHidden="0" w:uiPriority="69" w:unhideWhenUsed="0"/>
-    <w:lsdException w:name="Dark List Accent 1" w:semiHidden="0" w:uiPriority="70" w:unhideWhenUsed="0"/>
-    <w:lsdException w:name="Colorful Shading Accent 1" w:semiHidden="0" w:uiPriority="71" w:unhideWhenUsed="0"/>
-    <w:lsdException w:name="Colorful List Accent 1" w:semiHidden="0" w:uiPriority="72" w:unhideWhenUsed="0"/>
-    <w:lsdException w:name="Colorful Grid Accent 1" w:semiHidden="0" w:uiPriority="73" w:unhideWhenUsed="0"/>
-    <w:lsdException w:name="Light Shading Accent 2" w:semiHidden="0" w:uiPriority="60" w:unhideWhenUsed="0"/>
-    <w:lsdException w:name="Light List Accent 2" w:semiHidden="0" w:uiPriority="61" w:unhideWhenUsed="0"/>
-    <w:lsdException w:name="Light Grid Accent 2" w:semiHidden="0" w:uiPriority="62" w:unhideWhenUsed="0"/>
-    <w:lsdException w:name="Medium Shading 1 Accent 2" w:semiHidden="0" w:uiPriority="63" w:unhideWhenUsed="0"/>
-    <w:lsdException w:name="Medium Shading 2 Accent 2" w:semiHidden="0" w:uiPriority="64" w:unhideWhenUsed="0"/>
-    <w:lsdException w:name="Medium List 1 Accent 2" w:semiHidden="0" w:uiPriority="65" w:unhideWhenUsed="0"/>
-    <w:lsdException w:name="Medium List 2 Accent 2" w:semiHidden="0" w:uiPriority="66" w:unhideWhenUsed="0"/>
-    <w:lsdException w:name="Medium Grid 1 Accent 2" w:semiHidden="0" w:uiPriority="67" w:unhideWhenUsed="0"/>
-    <w:lsdException w:name="Medium Grid 2 Accent 2" w:semiHidden="0" w:uiPriority="68" w:unhideWhenUsed="0"/>
-    <w:lsdException w:name="Medium Grid 3 Accent 2" w:semiHidden="0" w:uiPriority="69" w:unhideWhenUsed="0"/>
-    <w:lsdException w:name="Dark List Accent 2" w:semiHidden="0" w:uiPriority="70" w:unhideWhenUsed="0"/>
-    <w:lsdException w:name="Colorful Shading Accent 2" w:semiHidden="0" w:uiPriority="71" w:unhideWhenUsed="0"/>
-    <w:lsdException w:name="Colorful List Accent 2" w:semiHidden="0" w:uiPriority="72" w:unhideWhenUsed="0"/>
-    <w:lsdException w:name="Colorful Grid Accent 2" w:semiHidden="0" w:uiPriority="73" w:unhideWhenUsed="0"/>
-    <w:lsdException w:name="Light Shading Accent 3" w:semiHidden="0" w:uiPriority="60" w:unhideWhenUsed="0"/>
-    <w:lsdException w:name="Light List Accent 3" w:semiHidden="0" w:uiPriority="61" w:unhideWhenUsed="0"/>
-    <w:lsdException w:name="Light Grid Accent 3" w:semiHidden="0" w:uiPriority="62" w:unhideWhenUsed="0"/>
-    <w:lsdException w:name="Medium Shading 1 Accent 3" w:semiHidden="0" w:uiPriority="63" w:unhideWhenUsed="0"/>
-    <w:lsdException w:name="Medium Shading 2 Accent 3" w:semiHidden="0" w:uiPriority="64" w:unhideWhenUsed="0"/>
-    <w:lsdException w:name="Medium List 1 Accent 3" w:semiHidden="0" w:uiPriority="65" w:unhideWhenUsed="0"/>
-    <w:lsdException w:name="Medium List 2 Accent 3" w:semiHidden="0" w:uiPriority="66" w:unhideWhenUsed="0"/>
-    <w:lsdException w:name="Medium Grid 1 Accent 3" w:semiHidden="0" w:uiPriority="67" w:unhideWhenUsed="0"/>
-    <w:lsdException w:name="Medium Grid 2 Accent 3" w:semiHidden="0" w:uiPriority="68" w:unhideWhenUsed="0"/>
-    <w:lsdException w:name="Medium Grid 3 Accent 3" w:semiHidden="0" w:uiPriority="69" w:unhideWhenUsed="0"/>
-    <w:lsdException w:name="Dark List Accent 3" w:semiHidden="0" w:uiPriority="70" w:unhideWhenUsed="0"/>
-    <w:lsdException w:name="Colorful Shading Accent 3" w:semiHidden="0" w:uiPriority="71" w:unhideWhenUsed="0"/>
-    <w:lsdException w:name="Colorful List Accent 3" w:semiHidden="0" w:uiPriority="72" w:unhideWhenUsed="0"/>
-    <w:lsdException w:name="Colorful Grid Accent 3" w:semiHidden="0" w:uiPriority="73" w:unhideWhenUsed="0"/>
-    <w:lsdException w:name="Light Shading Accent 4" w:semiHidden="0" w:uiPriority="60" w:unhideWhenUsed="0"/>
-    <w:lsdException w:name="Light List Accent 4" w:semiHidden="0" w:uiPriority="61" w:unhideWhenUsed="0"/>
-    <w:lsdException w:name="Light Grid Accent 4" w:semiHidden="0" w:uiPriority="62" w:unhideWhenUsed="0"/>
-    <w:lsdException w:name="Medium Shading 1 Accent 4" w:semiHidden="0" w:uiPriority="63" w:unhideWhenUsed="0"/>
-    <w:lsdException w:name="Medium Shading 2 Accent 4" w:semiHidden="0" w:uiPriority="64" w:unhideWhenUsed="0"/>
-    <w:lsdException w:name="Medium List 1 Accent 4" w:semiHidden="0" w:uiPriority="65" w:unhideWhenUsed="0"/>
-    <w:lsdException w:name="Medium List 2 Accent 4" w:semiHidden="0" w:uiPriority="66" w:unhideWhenUsed="0"/>
-    <w:lsdException w:name="Medium Grid 1 Accent 4" w:semiHidden="0" w:uiPriority="67" w:unhideWhenUsed="0"/>
-    <w:lsdException w:name="Medium Grid 2 Accent 4" w:semiHidden="0" w:uiPriority="68" w:unhideWhenUsed="0"/>
-    <w:lsdException w:name="Medium Grid 3 Accent 4" w:semiHidden="0" w:uiPriority="69" w:unhideWhenUsed="0"/>
-    <w:lsdException w:name="Dark List Accent 4" w:semiHidden="0" w:uiPriority="70" w:unhideWhenUsed="0"/>
-    <w:lsdException w:name="Colorful Shading Accent 4" w:semiHidden="0" w:uiPriority="71" w:unhideWhenUsed="0"/>
-    <w:lsdException w:name="Colorful List Accent 4" w:semiHidden="0" w:uiPriority="72" w:unhideWhenUsed="0"/>
-    <w:lsdException w:name="Colorful Grid Accent 4" w:semiHidden="0" w:uiPriority="73" w:unhideWhenUsed="0"/>
-    <w:lsdException w:name="Light Shading Accent 5" w:semiHidden="0" w:uiPriority="60" w:unhideWhenUsed="0"/>
-    <w:lsdException w:name="Light List Accent 5" w:semiHidden="0" w:uiPriority="61" w:unhideWhenUsed="0"/>
-    <w:lsdException w:name="Light Grid Accent 5" w:semiHidden="0" w:uiPriority="62" w:unhideWhenUsed="0"/>
-    <w:lsdException w:name="Medium Shading 1 Accent 5" w:semiHidden="0" w:uiPriority="63" w:unhideWhenUsed="0"/>
-    <w:lsdException w:name="Medium Shading 2 Accent 5" w:semiHidden="0" w:uiPriority="64" w:unhideWhenUsed="0"/>
-    <w:lsdException w:name="Medium List 1 Accent 5" w:semiHidden="0" w:uiPriority="65" w:unhideWhenUsed="0"/>
-    <w:lsdException w:name="Medium List 2 Accent 5" w:semiHidden="0" w:uiPriority="66" w:unhideWhenUsed="0"/>
-    <w:lsdException w:name="Medium Grid 1 Accent 5" w:semiHidden="0" w:uiPriority="67" w:unhideWhenUsed="0"/>
-    <w:lsdException w:name="Medium Grid 2 Accent 5" w:semiHidden="0" w:uiPriority="68" w:unhideWhenUsed="0"/>
-    <w:lsdException w:name="Medium Grid 3 Accent 5" w:semiHidden="0" w:uiPriority="69" w:unhideWhenUsed="0"/>
-    <w:lsdException w:name="Dark List Accent 5" w:semiHidden="0" w:uiPriority="70" w:unhideWhenUsed="0"/>
-    <w:lsdException w:name="Colorful Shading Accent 5" w:semiHidden="0" w:uiPriority="71" w:unhideWhenUsed="0"/>
-    <w:lsdException w:name="Colorful List Accent 5" w:semiHidden="0" w:uiPriority="72" w:unhideWhenUsed="0"/>
-    <w:lsdException w:name="Colorful Grid Accent 5" w:semiHidden="0" w:uiPriority="73" w:unhideWhenUsed="0"/>
-    <w:lsdException w:name="Light Shading Accent 6" w:semiHidden="0" w:uiPriority="60" w:unhideWhenUsed="0"/>
-    <w:lsdException w:name="Light List Accent 6" w:semiHidden="0" w:uiPriority="61" w:unhideWhenUsed="0"/>
-    <w:lsdException w:name="Light Grid Accent 6" w:semiHidden="0" w:uiPriority="62" w:unhideWhenUsed="0"/>
-    <w:lsdException w:name="Medium Shading 1 Accent 6" w:semiHidden="0" w:uiPriority="63" w:unhideWhenUsed="0"/>
-    <w:lsdException w:name="Medium Shading 2 Accent 6" w:semiHidden="0" w:uiPriority="64" w:unhideWhenUsed="0"/>
-    <w:lsdException w:name="Medium List 1 Accent 6" w:semiHidden="0" w:uiPriority="65" w:unhideWhenUsed="0"/>
-    <w:lsdException w:name="Medium List 2 Accent 6" w:semiHidden="0" w:uiPriority="66" w:unhideWhenUsed="0"/>
-    <w:lsdException w:name="Medium Grid 1 Accent 6" w:semiHidden="0" w:uiPriority="67" w:unhideWhenUsed="0"/>
-    <w:lsdException w:name="Medium Grid 2 Accent 6" w:semiHidden="0" w:uiPriority="68" w:unhideWhenUsed="0"/>
-    <w:lsdException w:name="Medium Grid 3 Accent 6" w:semiHidden="0" w:uiPriority="69" w:unhideWhenUsed="0"/>
-    <w:lsdException w:name="Dark List Accent 6" w:semiHidden="0" w:uiPriority="70" w:unhideWhenUsed="0"/>
-    <w:lsdException w:name="Colorful Shading Accent 6" w:semiHidden="0" w:uiPriority="71" w:unhideWhenUsed="0"/>
-    <w:lsdException w:name="Colorful List Accent 6" w:semiHidden="0" w:uiPriority="72" w:unhideWhenUsed="0"/>
-    <w:lsdException w:name="Colorful Grid Accent 6" w:semiHidden="0" w:uiPriority="73" w:unhideWhenUsed="0"/>
-    <w:lsdException w:name="Subtle Emphasis" w:semiHidden="0" w:uiPriority="19" w:unhideWhenUsed="0" w:qFormat="1"/>
-    <w:lsdException w:name="Intense Emphasis" w:semiHidden="0" w:uiPriority="21" w:unhideWhenUsed="0" w:qFormat="1"/>
-    <w:lsdException w:name="Subtle Reference" w:semiHidden="0" w:uiPriority="31" w:unhideWhenUsed="0" w:qFormat="1"/>
-    <w:lsdException w:name="Intense Reference" w:semiHidden="0" w:uiPriority="32" w:unhideWhenUsed="0" w:qFormat="1"/>
-    <w:lsdException w:name="Book Title" w:semiHidden="0" w:uiPriority="33" w:unhideWhenUsed="0" w:qFormat="1"/>
-    <w:lsdException w:name="Bibliography" w:uiPriority="37"/>
-    <w:lsdException w:name="TOC Heading" w:uiPriority="39" w:qFormat="1"/>
-  </w:latentStyles>
-  <w:style w:type="paragraph" w:default="1" w:styleId="a">
-    <w:name w:val="Normal"/>
-    <w:qFormat/>
-  </w:style>
-  <w:style w:type="character" w:default="1" w:styleId="a0">
-    <w:name w:val="Default Paragraph Font"/>
-    <w:uiPriority w:val="1"/>
-    <w:semiHidden/>
-    <w:unhideWhenUsed/>
-  </w:style>
-  <w:style w:type="table" w:default="1" w:styleId="a1">
-    <w:name w:val="Normal Table"/>
-    <w:uiPriority w:val="99"/>
-    <w:semiHidden/>
-    <w:unhideWhenUsed/>
-    <w:tblPr>
-      <w:tblInd w:w="0" w:type="dxa"/>
-      <w:tblCellMar>
-        <w:top w:w="0" w:type="dxa"/>
-        <w:left w:w="108" w:type="dxa"/>
-        <w:bottom w:w="0" w:type="dxa"/>
-        <w:right w:w="108" w:type="dxa"/>
-      </w:tblCellMar>
-    </w:tblPr>
-  </w:style>
-  <w:style w:type="numbering" w:default="1" w:styleId="a2">
-    <w:name w:val="No List"/>
-    <w:uiPriority w:val="99"/>
-    <w:semiHidden/>
-    <w:unhideWhenUsed/>
-  </w:style>
-  <w:style w:type="character" w:styleId="a3">
-    <w:name w:val="Placeholder Text"/>
-    <w:basedOn w:val="a0"/>
-    <w:uiPriority w:val="99"/>
-    <w:semiHidden/>
-    <w:rsid w:val="00C277A1"/>
-    <w:rPr>
-      <w:color w:val="808080"/>
-    </w:rPr>
-  </w:style>
-</w:styles>
-</file>
-
-<file path=word/glossary/stylesWithEffects.xml><?xml version="1.0" encoding="utf-8"?>
-<w:styles xmlns:wpc="http://schemas.microsoft.com/office/word/2010/wordprocessingCanvas" xmlns:mc="http://schemas.openxmlformats.org/markup-compatibility/2006" xmlns:o="urn:schemas-microsoft-com:office:office" xmlns:r="http://schemas.openxmlformats.org/officeDocument/2006/relationships" xmlns:m="http://schemas.openxmlformats.org/officeDocument/2006/math" xmlns:v="urn:schemas-microsoft-com:vml" xmlns:wp14="http://schemas.microsoft.com/office/word/2010/wordprocessingDrawing" xmlns:wp="http://schemas.openxmlformats.org/drawingml/2006/wordprocessingDrawing" xmlns:w10="urn:schemas-microsoft-com:office:word" xmlns:w="http://schemas.openxmlformats.org/wordprocessingml/2006/main" xmlns:w14="http://schemas.microsoft.com/office/word/2010/wordml" xmlns:wpg="http://schemas.microsoft.com/office/word/2010/wordprocessingGroup" xmlns:wpi="http://schemas.microsoft.com/office/word/2010/wordprocessingInk" xmlns:wne="http://schemas.microsoft.com/office/word/2006/wordml" xmlns:wps="http://schemas.microsoft.com/office/word/2010/wordprocessingShape" mc:Ignorable="w14 wp14">
-  <w:docDefaults>
-    <w:rPrDefault>
-      <w:rPr>
-        <w:rFonts w:asciiTheme="minorHAnsi" w:eastAsiaTheme="minorEastAsia" w:hAnsiTheme="minorHAnsi" w:cstheme="minorBidi"/>
-        <w:sz w:val="22"/>
-        <w:szCs w:val="22"/>
-        <w:lang w:val="ru-RU" w:eastAsia="ru-RU" w:bidi="ar-SA"/>
-      </w:rPr>
-    </w:rPrDefault>
-    <w:pPrDefault>
-      <w:pPr>
-        <w:spacing w:after="200" w:line="276" w:lineRule="auto"/>
-      </w:pPr>
-    </w:pPrDefault>
-  </w:docDefaults>
-  <w:latentStyles w:defLockedState="0" w:defUIPriority="99" w:defSemiHidden="1" w:defUnhideWhenUsed="1" w:defQFormat="0" w:count="267">
-    <w:lsdException w:name="Normal" w:semiHidden="0" w:uiPriority="0" w:unhideWhenUsed="0" w:qFormat="1"/>
-    <w:lsdException w:name="heading 1" w:semiHidden="0" w:uiPriority="9" w:unhideWhenUsed="0" w:qFormat="1"/>
-    <w:lsdException w:name="heading 2" w:uiPriority="9" w:qFormat="1"/>
-    <w:lsdException w:name="heading 3" w:uiPriority="9" w:qFormat="1"/>
-    <w:lsdException w:name="heading 4" w:uiPriority="9" w:qFormat="1"/>
-    <w:lsdException w:name="heading 5" w:uiPriority="9" w:qFormat="1"/>
-    <w:lsdException w:name="heading 6" w:uiPriority="9" w:qFormat="1"/>
-    <w:lsdException w:name="heading 7" w:uiPriority="9" w:qFormat="1"/>
-    <w:lsdException w:name="heading 8" w:uiPriority="9" w:qFormat="1"/>
-    <w:lsdException w:name="heading 9" w:uiPriority="9" w:qFormat="1"/>
-    <w:lsdException w:name="toc 1" w:uiPriority="39"/>
-    <w:lsdException w:name="toc 2" w:uiPriority="39"/>
-    <w:lsdException w:name="toc 3" w:uiPriority="39"/>
-    <w:lsdException w:name="toc 4" w:uiPriority="39"/>
-    <w:lsdException w:name="toc 5" w:uiPriority="39"/>
-    <w:lsdException w:name="toc 6" w:uiPriority="39"/>
-    <w:lsdException w:name="toc 7" w:uiPriority="39"/>
-    <w:lsdException w:name="toc 8" w:uiPriority="39"/>
-    <w:lsdException w:name="toc 9" w:uiPriority="39"/>
-    <w:lsdException w:name="caption" w:uiPriority="35" w:qFormat="1"/>
-    <w:lsdException w:name="Title" w:semiHidden="0" w:uiPriority="10" w:unhideWhenUsed="0" w:qFormat="1"/>
-    <w:lsdException w:name="Default Paragraph Font" w:uiPriority="1"/>
-    <w:lsdException w:name="Subtitle" w:semiHidden="0" w:uiPriority="11" w:unhideWhenUsed="0" w:qFormat="1"/>
-    <w:lsdException w:name="Strong" w:semiHidden="0" w:uiPriority="22" w:unhideWhenUsed="0" w:qFormat="1"/>
-    <w:lsdException w:name="Emphasis" w:semiHidden="0" w:uiPriority="20" w:unhideWhenUsed="0" w:qFormat="1"/>
-    <w:lsdException w:name="Table Grid" w:semiHidden="0" w:uiPriority="59" w:unhideWhenUsed="0"/>
-    <w:lsdException w:name="Placeholder Text" w:unhideWhenUsed="0"/>
-    <w:lsdException w:name="No Spacing" w:semiHidden="0" w:uiPriority="1" w:unhideWhenUsed="0" w:qFormat="1"/>
-    <w:lsdException w:name="Light Shading" w:semiHidden="0" w:uiPriority="60" w:unhideWhenUsed="0"/>
-    <w:lsdException w:name="Light List" w:semiHidden="0" w:uiPriority="61" w:unhideWhenUsed="0"/>
-    <w:lsdException w:name="Light Grid" w:semiHidden="0" w:uiPriority="62" w:unhideWhenUsed="0"/>
-    <w:lsdException w:name="Medium Shading 1" w:semiHidden="0" w:uiPriority="63" w:unhideWhenUsed="0"/>
-    <w:lsdException w:name="Medium Shading 2" w:semiHidden="0" w:uiPriority="64" w:unhideWhenUsed="0"/>
-    <w:lsdException w:name="Medium List 1" w:semiHidden="0" w:uiPriority="65" w:unhideWhenUsed="0"/>
-    <w:lsdException w:name="Medium List 2" w:semiHidden="0" w:uiPriority="66" w:unhideWhenUsed="0"/>
-    <w:lsdException w:name="Medium Grid 1" w:semiHidden="0" w:uiPriority="67" w:unhideWhenUsed="0"/>
-    <w:lsdException w:name="Medium Grid 2" w:semiHidden="0" w:uiPriority="68" w:unhideWhenUsed="0"/>
-    <w:lsdException w:name="Medium Grid 3" w:semiHidden="0" w:uiPriority="69" w:unhideWhenUsed="0"/>
-    <w:lsdException w:name="Dark List" w:semiHidden="0" w:uiPriority="70" w:unhideWhenUsed="0"/>
-    <w:lsdException w:name="Colorful Shading" w:semiHidden="0" w:uiPriority="71" w:unhideWhenUsed="0"/>
-    <w:lsdException w:name="Colorful List" w:semiHidden="0" w:uiPriority="72" w:unhideWhenUsed="0"/>
-    <w:lsdException w:name="Colorful Grid" w:semiHidden="0" w:uiPriority="73" w:unhideWhenUsed="0"/>
-    <w:lsdException w:name="Light Shading Accent 1" w:semiHidden="0" w:uiPriority="60" w:unhideWhenUsed="0"/>
-    <w:lsdException w:name="Light List Accent 1" w:semiHidden="0" w:uiPriority="61" w:unhideWhenUsed="0"/>
-    <w:lsdException w:name="Light Grid Accent 1" w:semiHidden="0" w:uiPriority="62" w:unhideWhenUsed="0"/>
-    <w:lsdException w:name="Medium Shading 1 Accent 1" w:semiHidden="0" w:uiPriority="63" w:unhideWhenUsed="0"/>
-    <w:lsdException w:name="Medium Shading 2 Accent 1" w:semiHidden="0" w:uiPriority="64" w:unhideWhenUsed="0"/>
-    <w:lsdException w:name="Medium List 1 Accent 1" w:semiHidden="0" w:uiPriority="65" w:unhideWhenUsed="0"/>
-    <w:lsdException w:name="Revision" w:unhideWhenUsed="0"/>
-    <w:lsdException w:name="List Paragraph" w:semiHidden="0" w:uiPriority="34" w:unhideWhenUsed="0" w:qFormat="1"/>
-    <w:lsdException w:name="Quote" w:semiHidden="0" w:uiPriority="29" w:unhideWhenUsed="0" w:qFormat="1"/>
-    <w:lsdException w:name="Intense Quote" w:semiHidden="0" w:uiPriority="30" w:unhideWhenUsed="0" w:qFormat="1"/>
-    <w:lsdException w:name="Medium List 2 Accent 1" w:semiHidden="0" w:uiPriority="66" w:unhideWhenUsed="0"/>
-    <w:lsdException w:name="Medium Grid 1 Accent 1" w:semiHidden="0" w:uiPriority="67" w:unhideWhenUsed="0"/>
-    <w:lsdException w:name="Medium Grid 2 Accent 1" w:semiHidden="0" w:uiPriority="68" w:unhideWhenUsed="0"/>
-    <w:lsdException w:name="Medium Grid 3 Accent 1" w:semiHidden="0" w:uiPriority="69" w:unhideWhenUsed="0"/>
-    <w:lsdException w:name="Dark List Accent 1" w:semiHidden="0" w:uiPriority="70" w:unhideWhenUsed="0"/>
-    <w:lsdException w:name="Colorful Shading Accent 1" w:semiHidden="0" w:uiPriority="71" w:unhideWhenUsed="0"/>
-    <w:lsdException w:name="Colorful List Accent 1" w:semiHidden="0" w:uiPriority="72" w:unhideWhenUsed="0"/>
-    <w:lsdException w:name="Colorful Grid Accent 1" w:semiHidden="0" w:uiPriority="73" w:unhideWhenUsed="0"/>
-    <w:lsdException w:name="Light Shading Accent 2" w:semiHidden="0" w:uiPriority="60" w:unhideWhenUsed="0"/>
-    <w:lsdException w:name="Light List Accent 2" w:semiHidden="0" w:uiPriority="61" w:unhideWhenUsed="0"/>
-    <w:lsdException w:name="Light Grid Accent 2" w:semiHidden="0" w:uiPriority="62" w:unhideWhenUsed="0"/>
-    <w:lsdException w:name="Medium Shading 1 Accent 2" w:semiHidden="0" w:uiPriority="63" w:unhideWhenUsed="0"/>
-    <w:lsdException w:name="Medium Shading 2 Accent 2" w:semiHidden="0" w:uiPriority="64" w:unhideWhenUsed="0"/>
-    <w:lsdException w:name="Medium List 1 Accent 2" w:semiHidden="0" w:uiPriority="65" w:unhideWhenUsed="0"/>
-    <w:lsdException w:name="Medium List 2 Accent 2" w:semiHidden="0" w:uiPriority="66" w:unhideWhenUsed="0"/>
-    <w:lsdException w:name="Medium Grid 1 Accent 2" w:semiHidden="0" w:uiPriority="67" w:unhideWhenUsed="0"/>
-    <w:lsdException w:name="Medium Grid 2 Accent 2" w:semiHidden="0" w:uiPriority="68" w:unhideWhenUsed="0"/>
-    <w:lsdException w:name="Medium Grid 3 Accent 2" w:semiHidden="0" w:uiPriority="69" w:unhideWhenUsed="0"/>
-    <w:lsdException w:name="Dark List Accent 2" w:semiHidden="0" w:uiPriority="70" w:unhideWhenUsed="0"/>
-    <w:lsdException w:name="Colorful Shading Accent 2" w:semiHidden="0" w:uiPriority="71" w:unhideWhenUsed="0"/>
-    <w:lsdException w:name="Colorful List Accent 2" w:semiHidden="0" w:uiPriority="72" w:unhideWhenUsed="0"/>
-    <w:lsdException w:name="Colorful Grid Accent 2" w:semiHidden="0" w:uiPriority="73" w:unhideWhenUsed="0"/>
-    <w:lsdException w:name="Light Shading Accent 3" w:semiHidden="0" w:uiPriority="60" w:unhideWhenUsed="0"/>
-    <w:lsdException w:name="Light List Accent 3" w:semiHidden="0" w:uiPriority="61" w:unhideWhenUsed="0"/>
-    <w:lsdException w:name="Light Grid Accent 3" w:semiHidden="0" w:uiPriority="62" w:unhideWhenUsed="0"/>
-    <w:lsdException w:name="Medium Shading 1 Accent 3" w:semiHidden="0" w:uiPriority="63" w:unhideWhenUsed="0"/>
-    <w:lsdException w:name="Medium Shading 2 Accent 3" w:semiHidden="0" w:uiPriority="64" w:unhideWhenUsed="0"/>
-    <w:lsdException w:name="Medium List 1 Accent 3" w:semiHidden="0" w:uiPriority="65" w:unhideWhenUsed="0"/>
-    <w:lsdException w:name="Medium List 2 Accent 3" w:semiHidden="0" w:uiPriority="66" w:unhideWhenUsed="0"/>
-    <w:lsdException w:name="Medium Grid 1 Accent 3" w:semiHidden="0" w:uiPriority="67" w:unhideWhenUsed="0"/>
-    <w:lsdException w:name="Medium Grid 2 Accent 3" w:semiHidden="0" w:uiPriority="68" w:unhideWhenUsed="0"/>
-    <w:lsdException w:name="Medium Grid 3 Accent 3" w:semiHidden="0" w:uiPriority="69" w:unhideWhenUsed="0"/>
-    <w:lsdException w:name="Dark List Accent 3" w:semiHidden="0" w:uiPriority="70" w:unhideWhenUsed="0"/>
-    <w:lsdException w:name="Colorful Shading Accent 3" w:semiHidden="0" w:uiPriority="71" w:unhideWhenUsed="0"/>
-    <w:lsdException w:name="Colorful List Accent 3" w:semiHidden="0" w:uiPriority="72" w:unhideWhenUsed="0"/>
-    <w:lsdException w:name="Colorful Grid Accent 3" w:semiHidden="0" w:uiPriority="73" w:unhideWhenUsed="0"/>
-    <w:lsdException w:name="Light Shading Accent 4" w:semiHidden="0" w:uiPriority="60" w:unhideWhenUsed="0"/>
-    <w:lsdException w:name="Light List Accent 4" w:semiHidden="0" w:uiPriority="61" w:unhideWhenUsed="0"/>
-    <w:lsdException w:name="Light Grid Accent 4" w:semiHidden="0" w:uiPriority="62" w:unhideWhenUsed="0"/>
-    <w:lsdException w:name="Medium Shading 1 Accent 4" w:semiHidden="0" w:uiPriority="63" w:unhideWhenUsed="0"/>
-    <w:lsdException w:name="Medium Shading 2 Accent 4" w:semiHidden="0" w:uiPriority="64" w:unhideWhenUsed="0"/>
-    <w:lsdException w:name="Medium List 1 Accent 4" w:semiHidden="0" w:uiPriority="65" w:unhideWhenUsed="0"/>
-    <w:lsdException w:name="Medium List 2 Accent 4" w:semiHidden="0" w:uiPriority="66" w:unhideWhenUsed="0"/>
-    <w:lsdException w:name="Medium Grid 1 Accent 4" w:semiHidden="0" w:uiPriority="67" w:unhideWhenUsed="0"/>
-    <w:lsdException w:name="Medium Grid 2 Accent 4" w:semiHidden="0" w:uiPriority="68" w:unhideWhenUsed="0"/>
-    <w:lsdException w:name="Medium Grid 3 Accent 4" w:semiHidden="0" w:uiPriority="69" w:unhideWhenUsed="0"/>
-    <w:lsdException w:name="Dark List Accent 4" w:semiHidden="0" w:uiPriority="70" w:unhideWhenUsed="0"/>
-    <w:lsdException w:name="Colorful Shading Accent 4" w:semiHidden="0" w:uiPriority="71" w:unhideWhenUsed="0"/>
-    <w:lsdException w:name="Colorful List Accent 4" w:semiHidden="0" w:uiPriority="72" w:unhideWhenUsed="0"/>
-    <w:lsdException w:name="Colorful Grid Accent 4" w:semiHidden="0" w:uiPriority="73" w:unhideWhenUsed="0"/>
-    <w:lsdException w:name="Light Shading Accent 5" w:semiHidden="0" w:uiPriority="60" w:unhideWhenUsed="0"/>
-    <w:lsdException w:name="Light List Accent 5" w:semiHidden="0" w:uiPriority="61" w:unhideWhenUsed="0"/>
-    <w:lsdException w:name="Light Grid Accent 5" w:semiHidden="0" w:uiPriority="62" w:unhideWhenUsed="0"/>
-    <w:lsdException w:name="Medium Shading 1 Accent 5" w:semiHidden="0" w:uiPriority="63" w:unhideWhenUsed="0"/>
-    <w:lsdException w:name="Medium Shading 2 Accent 5" w:semiHidden="0" w:uiPriority="64" w:unhideWhenUsed="0"/>
-    <w:lsdException w:name="Medium List 1 Accent 5" w:semiHidden="0" w:uiPriority="65" w:unhideWhenUsed="0"/>
-    <w:lsdException w:name="Medium List 2 Accent 5" w:semiHidden="0" w:uiPriority="66" w:unhideWhenUsed="0"/>
-    <w:lsdException w:name="Medium Grid 1 Accent 5" w:semiHidden="0" w:uiPriority="67" w:unhideWhenUsed="0"/>
-    <w:lsdException w:name="Medium Grid 2 Accent 5" w:semiHidden="0" w:uiPriority="68" w:unhideWhenUsed="0"/>
-    <w:lsdException w:name="Medium Grid 3 Accent 5" w:semiHidden="0" w:uiPriority="69" w:unhideWhenUsed="0"/>
-    <w:lsdException w:name="Dark List Accent 5" w:semiHidden="0" w:uiPriority="70" w:unhideWhenUsed="0"/>
-    <w:lsdException w:name="Colorful Shading Accent 5" w:semiHidden="0" w:uiPriority="71" w:unhideWhenUsed="0"/>
-    <w:lsdException w:name="Colorful List Accent 5" w:semiHidden="0" w:uiPriority="72" w:unhideWhenUsed="0"/>
-    <w:lsdException w:name="Colorful Grid Accent 5" w:semiHidden="0" w:uiPriority="73" w:unhideWhenUsed="0"/>
-    <w:lsdException w:name="Light Shading Accent 6" w:semiHidden="0" w:uiPriority="60" w:unhideWhenUsed="0"/>
-    <w:lsdException w:name="Light List Accent 6" w:semiHidden="0" w:uiPriority="61" w:unhideWhenUsed="0"/>
-    <w:lsdException w:name="Light Grid Accent 6" w:semiHidden="0" w:uiPriority="62" w:unhideWhenUsed="0"/>
-    <w:lsdException w:name="Medium Shading 1 Accent 6" w:semiHidden="0" w:uiPriority="63" w:unhideWhenUsed="0"/>
-    <w:lsdException w:name="Medium Shading 2 Accent 6" w:semiHidden="0" w:uiPriority="64" w:unhideWhenUsed="0"/>
-    <w:lsdException w:name="Medium List 1 Accent 6" w:semiHidden="0" w:uiPriority="65" w:unhideWhenUsed="0"/>
-    <w:lsdException w:name="Medium List 2 Accent 6" w:semiHidden="0" w:uiPriority="66" w:unhideWhenUsed="0"/>
-    <w:lsdException w:name="Medium Grid 1 Accent 6" w:semiHidden="0" w:uiPriority="67" w:unhideWhenUsed="0"/>
-    <w:lsdException w:name="Medium Grid 2 Accent 6" w:semiHidden="0" w:uiPriority="68" w:unhideWhenUsed="0"/>
-    <w:lsdException w:name="Medium Grid 3 Accent 6" w:semiHidden="0" w:uiPriority="69" w:unhideWhenUsed="0"/>
-    <w:lsdException w:name="Dark List Accent 6" w:semiHidden="0" w:uiPriority="70" w:unhideWhenUsed="0"/>
-    <w:lsdException w:name="Colorful Shading Accent 6" w:semiHidden="0" w:uiPriority="71" w:unhideWhenUsed="0"/>
-    <w:lsdException w:name="Colorful List Accent 6" w:semiHidden="0" w:uiPriority="72" w:unhideWhenUsed="0"/>
-    <w:lsdException w:name="Colorful Grid Accent 6" w:semiHidden="0" w:uiPriority="73" w:unhideWhenUsed="0"/>
-    <w:lsdException w:name="Subtle Emphasis" w:semiHidden="0" w:uiPriority="19" w:unhideWhenUsed="0" w:qFormat="1"/>
-    <w:lsdException w:name="Intense Emphasis" w:semiHidden="0" w:uiPriority="21" w:unhideWhenUsed="0" w:qFormat="1"/>
-    <w:lsdException w:name="Subtle Reference" w:semiHidden="0" w:uiPriority="31" w:unhideWhenUsed="0" w:qFormat="1"/>
-    <w:lsdException w:name="Intense Reference" w:semiHidden="0" w:uiPriority="32" w:unhideWhenUsed="0" w:qFormat="1"/>
-    <w:lsdException w:name="Book Title" w:semiHidden="0" w:uiPriority="33" w:unhideWhenUsed="0" w:qFormat="1"/>
-    <w:lsdException w:name="Bibliography" w:uiPriority="37"/>
-    <w:lsdException w:name="TOC Heading" w:uiPriority="39" w:qFormat="1"/>
-  </w:latentStyles>
-  <w:style w:type="paragraph" w:default="1" w:styleId="a">
-    <w:name w:val="Normal"/>
-    <w:qFormat/>
-  </w:style>
-  <w:style w:type="character" w:default="1" w:styleId="a0">
-    <w:name w:val="Default Paragraph Font"/>
-    <w:uiPriority w:val="1"/>
-    <w:semiHidden/>
-    <w:unhideWhenUsed/>
-  </w:style>
-  <w:style w:type="table" w:default="1" w:styleId="a1">
-    <w:name w:val="Normal Table"/>
-    <w:uiPriority w:val="99"/>
-    <w:semiHidden/>
-    <w:unhideWhenUsed/>
-    <w:tblPr>
-      <w:tblInd w:w="0" w:type="dxa"/>
-      <w:tblCellMar>
-        <w:top w:w="0" w:type="dxa"/>
-        <w:left w:w="108" w:type="dxa"/>
-        <w:bottom w:w="0" w:type="dxa"/>
-        <w:right w:w="108" w:type="dxa"/>
-      </w:tblCellMar>
-    </w:tblPr>
-  </w:style>
-  <w:style w:type="numbering" w:default="1" w:styleId="a2">
-    <w:name w:val="No List"/>
-    <w:uiPriority w:val="99"/>
-    <w:semiHidden/>
-    <w:unhideWhenUsed/>
-  </w:style>
-  <w:style w:type="character" w:styleId="a3">
-    <w:name w:val="Placeholder Text"/>
-    <w:basedOn w:val="a0"/>
-    <w:uiPriority w:val="99"/>
-    <w:semiHidden/>
-    <w:rsid w:val="00C277A1"/>
-    <w:rPr>
-      <w:color w:val="808080"/>
-    </w:rPr>
-  </w:style>
-</w:styles>
-</file>
-
-<file path=word/glossary/webSettings.xml><?xml version="1.0" encoding="utf-8"?>
-<w:webSettings xmlns:mc="http://schemas.openxmlformats.org/markup-compatibility/2006" xmlns:r="http://schemas.openxmlformats.org/officeDocument/2006/relationships" xmlns:w="http://schemas.openxmlformats.org/wordprocessingml/2006/main" xmlns:w14="http://schemas.microsoft.com/office/word/2010/wordml" mc:Ignorable="w14">
-  <w:optimizeForBrowser/>
-  <w:allowPNG/>
-</w:webSettings>
 </file>
 
 <file path=word/theme/theme1.xml><?xml version="1.0" encoding="utf-8"?>

</xml_diff>